<commit_message>
Corrección de Método Login de Usuario
</commit_message>
<xml_diff>
--- a/Agregar la referencia al servicio web en Xamarin Studio.docx
+++ b/Agregar la referencia al servicio web en Xamarin Studio.docx
@@ -225,7 +225,21 @@
           <w:b/>
           <w:sz w:val="28"/>
         </w:rPr>
-        <w:t xml:space="preserve">Paso 2.-  Entrar a la carpeta de </w:t>
+        <w:t>Paso 2</w:t>
+      </w:r>
+      <w:r>
+        <w:rPr>
+          <w:b/>
+          <w:sz w:val="28"/>
+        </w:rPr>
+        <w:t>.1</w:t>
+      </w:r>
+      <w:r>
+        <w:rPr>
+          <w:b/>
+          <w:sz w:val="28"/>
+        </w:rPr>
+        <w:t xml:space="preserve">.-  Entrar a la carpeta de </w:t>
       </w:r>
       <w:proofErr w:type="spellStart"/>
       <w:r>
@@ -344,7 +358,176 @@
           <w:b/>
           <w:sz w:val="28"/>
         </w:rPr>
-        <w:t xml:space="preserve"> y activar el ejecutable </w:t>
+        <w:t xml:space="preserve"> y </w:t>
+      </w:r>
+      <w:r>
+        <w:rPr>
+          <w:b/>
+          <w:sz w:val="28"/>
+        </w:rPr>
+        <w:t>modifica el documento "</w:t>
+      </w:r>
+      <w:r>
+        <w:rPr>
+          <w:b/>
+          <w:sz w:val="28"/>
+        </w:rPr>
+        <w:t>cadena_conexiones</w:t>
+      </w:r>
+      <w:r>
+        <w:rPr>
+          <w:b/>
+          <w:sz w:val="28"/>
+        </w:rPr>
+        <w:t xml:space="preserve">.txt", este archivo contiene la cadena de conexión a </w:t>
+      </w:r>
+      <w:proofErr w:type="spellStart"/>
+      <w:r>
+        <w:rPr>
+          <w:b/>
+          <w:sz w:val="28"/>
+        </w:rPr>
+        <w:t>sql</w:t>
+      </w:r>
+      <w:proofErr w:type="spellEnd"/>
+      <w:r>
+        <w:rPr>
+          <w:b/>
+          <w:sz w:val="28"/>
+        </w:rPr>
+        <w:t xml:space="preserve"> similar a:</w:t>
+      </w:r>
+    </w:p>
+    <w:p>
+      <w:pPr>
+        <w:rPr>
+          <w:i/>
+          <w:sz w:val="28"/>
+          <w:lang w:val="en-US"/>
+        </w:rPr>
+      </w:pPr>
+      <w:r>
+        <w:rPr>
+          <w:i/>
+          <w:sz w:val="28"/>
+          <w:lang w:val="en-US"/>
+        </w:rPr>
+        <w:t>server=</w:t>
+      </w:r>
+      <w:proofErr w:type="spellStart"/>
+      <w:r>
+        <w:rPr>
+          <w:i/>
+          <w:sz w:val="28"/>
+          <w:lang w:val="en-US"/>
+        </w:rPr>
+        <w:t>localhost</w:t>
+      </w:r>
+      <w:proofErr w:type="spellEnd"/>
+      <w:r>
+        <w:rPr>
+          <w:i/>
+          <w:sz w:val="28"/>
+          <w:lang w:val="en-US"/>
+        </w:rPr>
+        <w:t>; User Id=</w:t>
+      </w:r>
+      <w:proofErr w:type="spellStart"/>
+      <w:r>
+        <w:rPr>
+          <w:i/>
+          <w:sz w:val="28"/>
+          <w:lang w:val="en-US"/>
+        </w:rPr>
+        <w:t>sa</w:t>
+      </w:r>
+      <w:proofErr w:type="spellEnd"/>
+      <w:r>
+        <w:rPr>
+          <w:i/>
+          <w:sz w:val="28"/>
+          <w:lang w:val="en-US"/>
+        </w:rPr>
+        <w:t xml:space="preserve"> ; </w:t>
+      </w:r>
+      <w:proofErr w:type="spellStart"/>
+      <w:r>
+        <w:rPr>
+          <w:i/>
+          <w:sz w:val="28"/>
+          <w:lang w:val="en-US"/>
+        </w:rPr>
+        <w:t>password</w:t>
+      </w:r>
+      <w:proofErr w:type="spellEnd"/>
+      <w:r>
+        <w:rPr>
+          <w:i/>
+          <w:sz w:val="28"/>
+          <w:lang w:val="en-US"/>
+        </w:rPr>
+        <w:t>=123456; database=</w:t>
+      </w:r>
+      <w:proofErr w:type="spellStart"/>
+      <w:r>
+        <w:rPr>
+          <w:i/>
+          <w:sz w:val="28"/>
+          <w:lang w:val="en-US"/>
+        </w:rPr>
+        <w:t>MrTmaker</w:t>
+      </w:r>
+      <w:proofErr w:type="spellEnd"/>
+    </w:p>
+    <w:p>
+      <w:pPr>
+        <w:rPr>
+          <w:b/>
+          <w:sz w:val="28"/>
+        </w:rPr>
+      </w:pPr>
+      <w:r>
+        <w:rPr>
+          <w:b/>
+          <w:sz w:val="28"/>
+        </w:rPr>
+        <w:t>Deberá de sustituirse</w:t>
+      </w:r>
+      <w:r>
+        <w:rPr>
+          <w:b/>
+          <w:sz w:val="28"/>
+        </w:rPr>
+        <w:t xml:space="preserve"> los datos por los de su base de datos.</w:t>
+      </w:r>
+    </w:p>
+    <w:p>
+      <w:pPr>
+        <w:rPr>
+          <w:b/>
+          <w:sz w:val="28"/>
+        </w:rPr>
+      </w:pPr>
+      <w:r>
+        <w:rPr>
+          <w:b/>
+          <w:sz w:val="28"/>
+        </w:rPr>
+        <w:t>Paso 2.2.-Luego de cambiar lo anterior,</w:t>
+      </w:r>
+      <w:r>
+        <w:rPr>
+          <w:b/>
+          <w:sz w:val="28"/>
+        </w:rPr>
+        <w:t xml:space="preserve"> </w:t>
+      </w:r>
+      <w:r>
+        <w:rPr>
+          <w:b/>
+          <w:sz w:val="28"/>
+        </w:rPr>
+        <w:t xml:space="preserve">activar el ejecutable </w:t>
       </w:r>
       <w:r>
         <w:rPr>
@@ -446,11 +629,36 @@
           <w:sz w:val="28"/>
         </w:rPr>
       </w:pPr>
-      <w:r>
-        <w:rPr>
-          <w:b/>
-          <w:sz w:val="28"/>
-        </w:rPr>
+    </w:p>
+    <w:p>
+      <w:pPr>
+        <w:rPr>
+          <w:b/>
+          <w:sz w:val="28"/>
+        </w:rPr>
+      </w:pPr>
+    </w:p>
+    <w:p>
+      <w:pPr>
+        <w:rPr>
+          <w:b/>
+          <w:sz w:val="28"/>
+        </w:rPr>
+      </w:pPr>
+    </w:p>
+    <w:p>
+      <w:pPr>
+        <w:rPr>
+          <w:b/>
+          <w:sz w:val="28"/>
+        </w:rPr>
+      </w:pPr>
+      <w:r>
+        <w:rPr>
+          <w:b/>
+          <w:sz w:val="28"/>
+        </w:rPr>
+        <w:lastRenderedPageBreak/>
         <w:t xml:space="preserve">Paso 3.- En la misma carpeta, abran el archivo </w:t>
       </w:r>
       <w:proofErr w:type="spellStart"/>
@@ -587,14 +795,6 @@
           <w:sz w:val="28"/>
         </w:rPr>
       </w:pPr>
-    </w:p>
-    <w:p>
-      <w:pPr>
-        <w:rPr>
-          <w:b/>
-          <w:sz w:val="28"/>
-        </w:rPr>
-      </w:pPr>
       <w:r>
         <w:rPr>
           <w:b/>
@@ -687,11 +887,44 @@
           <w:sz w:val="28"/>
         </w:rPr>
       </w:pPr>
-      <w:r>
-        <w:rPr>
-          <w:b/>
-          <w:sz w:val="28"/>
-        </w:rPr>
+    </w:p>
+    <w:p>
+      <w:pPr>
+        <w:rPr>
+          <w:b/>
+          <w:sz w:val="28"/>
+        </w:rPr>
+      </w:pPr>
+    </w:p>
+    <w:p>
+      <w:pPr>
+        <w:rPr>
+          <w:b/>
+          <w:sz w:val="28"/>
+        </w:rPr>
+      </w:pPr>
+    </w:p>
+    <w:p>
+      <w:pPr>
+        <w:rPr>
+          <w:b/>
+          <w:sz w:val="28"/>
+        </w:rPr>
+      </w:pPr>
+    </w:p>
+    <w:p>
+      <w:pPr>
+        <w:rPr>
+          <w:b/>
+          <w:sz w:val="28"/>
+        </w:rPr>
+      </w:pPr>
+      <w:r>
+        <w:rPr>
+          <w:b/>
+          <w:sz w:val="28"/>
+        </w:rPr>
+        <w:lastRenderedPageBreak/>
         <w:t xml:space="preserve">Paso 5.- Dentro de </w:t>
       </w:r>
       <w:proofErr w:type="spellStart"/>
@@ -727,7 +960,7 @@
         </w:rPr>
         <w:drawing>
           <wp:inline distT="0" distB="0" distL="0" distR="0">
-            <wp:extent cx="4343400" cy="3610563"/>
+            <wp:extent cx="4343400" cy="2933700"/>
             <wp:effectExtent l="19050" t="0" r="0" b="0"/>
             <wp:docPr id="16" name="Imagen 16"/>
             <wp:cNvGraphicFramePr>
@@ -744,7 +977,7 @@
                   </pic:nvPicPr>
                   <pic:blipFill>
                     <a:blip r:embed="rId8"/>
-                    <a:srcRect t="11912" r="57143" b="24765"/>
+                    <a:srcRect t="11912" r="57143" b="36628"/>
                     <a:stretch>
                       <a:fillRect/>
                     </a:stretch>
@@ -752,7 +985,7 @@
                   <pic:spPr bwMode="auto">
                     <a:xfrm>
                       <a:off x="0" y="0"/>
-                      <a:ext cx="4343400" cy="3610563"/>
+                      <a:ext cx="4343400" cy="2933700"/>
                     </a:xfrm>
                     <a:prstGeom prst="rect">
                       <a:avLst/>
@@ -784,7 +1017,6 @@
           <w:b/>
           <w:sz w:val="28"/>
         </w:rPr>
-        <w:lastRenderedPageBreak/>
         <w:t xml:space="preserve">En la ventana deberán de pegar un de las </w:t>
       </w:r>
       <w:proofErr w:type="spellStart"/>
@@ -905,6 +1137,7 @@
     </w:p>
     <w:p>
       <w:pPr>
+        <w:jc w:val="center"/>
         <w:rPr>
           <w:b/>
           <w:noProof/>
@@ -921,8 +1154,8 @@
         </w:rPr>
         <w:drawing>
           <wp:inline distT="0" distB="0" distL="0" distR="0">
-            <wp:extent cx="5400040" cy="4442358"/>
-            <wp:effectExtent l="19050" t="0" r="0" b="0"/>
+            <wp:extent cx="4399790" cy="3619500"/>
+            <wp:effectExtent l="19050" t="0" r="760" b="0"/>
             <wp:docPr id="34" name="Imagen 34"/>
             <wp:cNvGraphicFramePr>
               <a:graphicFrameLocks xmlns:a="http://schemas.openxmlformats.org/drawingml/2006/main" noChangeAspect="1"/>
@@ -946,7 +1179,7 @@
                   <pic:spPr bwMode="auto">
                     <a:xfrm>
                       <a:off x="0" y="0"/>
-                      <a:ext cx="5400040" cy="4442358"/>
+                      <a:ext cx="4406231" cy="3624799"/>
                     </a:xfrm>
                     <a:prstGeom prst="rect">
                       <a:avLst/>
@@ -979,6 +1212,7 @@
           <w:b/>
           <w:sz w:val="28"/>
         </w:rPr>
+        <w:lastRenderedPageBreak/>
         <w:t>Luego de esto debería de aparecerles la referencia del servicio como en la imagen, eso sería todo, deberán de repetir este último paso para cada URL.</w:t>
       </w:r>
     </w:p>
@@ -1057,7 +1291,6 @@
           <w:b/>
           <w:sz w:val="28"/>
         </w:rPr>
-        <w:lastRenderedPageBreak/>
         <w:t>Implementación de los servicios Web</w:t>
       </w:r>
     </w:p>
@@ -1075,15 +1308,13 @@
         </w:rPr>
         <w:t xml:space="preserve">Antes de probar en nuestros </w:t>
       </w:r>
-      <w:proofErr w:type="spellStart"/>
-      <w:r>
-        <w:rPr>
-          <w:b/>
-          <w:sz w:val="28"/>
-        </w:rPr>
-        <w:t>telefonos</w:t>
-      </w:r>
-      <w:proofErr w:type="spellEnd"/>
+      <w:r>
+        <w:rPr>
+          <w:b/>
+          <w:sz w:val="28"/>
+        </w:rPr>
+        <w:t>teléfonos</w:t>
+      </w:r>
       <w:r>
         <w:rPr>
           <w:b/>
@@ -1091,15 +1322,13 @@
         </w:rPr>
         <w:t xml:space="preserve"> la </w:t>
       </w:r>
-      <w:proofErr w:type="spellStart"/>
-      <w:r>
-        <w:rPr>
-          <w:b/>
-          <w:sz w:val="28"/>
-        </w:rPr>
-        <w:t>aplicacion</w:t>
-      </w:r>
-      <w:proofErr w:type="spellEnd"/>
+      <w:r>
+        <w:rPr>
+          <w:b/>
+          <w:sz w:val="28"/>
+        </w:rPr>
+        <w:t>aplicación</w:t>
+      </w:r>
       <w:r>
         <w:rPr>
           <w:b/>
@@ -1295,8 +1524,8 @@
         </w:rPr>
         <w:drawing>
           <wp:inline distT="0" distB="0" distL="0" distR="0">
-            <wp:extent cx="2581275" cy="2105025"/>
-            <wp:effectExtent l="19050" t="0" r="9525" b="0"/>
+            <wp:extent cx="2020636" cy="1647825"/>
+            <wp:effectExtent l="19050" t="0" r="0" b="0"/>
             <wp:docPr id="2" name="Imagen 46"/>
             <wp:cNvGraphicFramePr>
               <a:graphicFrameLocks xmlns:a="http://schemas.openxmlformats.org/drawingml/2006/main" noChangeAspect="1"/>
@@ -1320,7 +1549,7 @@
                   <pic:spPr bwMode="auto">
                     <a:xfrm>
                       <a:off x="0" y="0"/>
-                      <a:ext cx="2581275" cy="2105025"/>
+                      <a:ext cx="2020636" cy="1647825"/>
                     </a:xfrm>
                     <a:prstGeom prst="rect">
                       <a:avLst/>
@@ -1352,6 +1581,7 @@
           <w:b/>
           <w:sz w:val="28"/>
         </w:rPr>
+        <w:lastRenderedPageBreak/>
         <w:t>Al crear la referencia Atributo, por ejemplo, automát</w:t>
       </w:r>
       <w:r>
@@ -1521,7 +1751,6 @@
           <w:b/>
           <w:sz w:val="28"/>
         </w:rPr>
-        <w:lastRenderedPageBreak/>
         <w:t>Para usar la clase solo hay que instanciar una y llamar a su método</w:t>
       </w:r>
       <w:r>
@@ -1531,15 +1760,13 @@
         </w:rPr>
         <w:t xml:space="preserve">, si el </w:t>
       </w:r>
-      <w:proofErr w:type="spellStart"/>
-      <w:r>
-        <w:rPr>
-          <w:b/>
-          <w:sz w:val="28"/>
-        </w:rPr>
-        <w:t>metodo</w:t>
-      </w:r>
-      <w:proofErr w:type="spellEnd"/>
+      <w:r>
+        <w:rPr>
+          <w:b/>
+          <w:sz w:val="28"/>
+        </w:rPr>
+        <w:t>método</w:t>
+      </w:r>
       <w:r>
         <w:rPr>
           <w:b/>
@@ -1571,7 +1798,7 @@
         </w:rPr>
         <w:drawing>
           <wp:inline distT="0" distB="0" distL="0" distR="0">
-            <wp:extent cx="5400040" cy="1824982"/>
+            <wp:extent cx="6324600" cy="2137445"/>
             <wp:effectExtent l="19050" t="0" r="0" b="0"/>
             <wp:docPr id="49" name="Imagen 49"/>
             <wp:cNvGraphicFramePr>
@@ -1596,7 +1823,7 @@
                   <pic:spPr bwMode="auto">
                     <a:xfrm>
                       <a:off x="0" y="0"/>
-                      <a:ext cx="5400040" cy="1824982"/>
+                      <a:ext cx="6326695" cy="2138153"/>
                     </a:xfrm>
                     <a:prstGeom prst="rect">
                       <a:avLst/>
@@ -1623,6 +1850,86 @@
           <w:sz w:val="28"/>
         </w:rPr>
       </w:pPr>
+    </w:p>
+    <w:p>
+      <w:pPr>
+        <w:rPr>
+          <w:b/>
+          <w:sz w:val="28"/>
+        </w:rPr>
+      </w:pPr>
+    </w:p>
+    <w:p>
+      <w:pPr>
+        <w:rPr>
+          <w:b/>
+          <w:sz w:val="28"/>
+        </w:rPr>
+      </w:pPr>
+    </w:p>
+    <w:p>
+      <w:pPr>
+        <w:rPr>
+          <w:b/>
+          <w:sz w:val="28"/>
+        </w:rPr>
+      </w:pPr>
+    </w:p>
+    <w:p>
+      <w:pPr>
+        <w:rPr>
+          <w:b/>
+          <w:sz w:val="28"/>
+        </w:rPr>
+      </w:pPr>
+    </w:p>
+    <w:p>
+      <w:pPr>
+        <w:rPr>
+          <w:b/>
+          <w:sz w:val="28"/>
+        </w:rPr>
+      </w:pPr>
+    </w:p>
+    <w:p>
+      <w:pPr>
+        <w:rPr>
+          <w:b/>
+          <w:sz w:val="28"/>
+        </w:rPr>
+      </w:pPr>
+    </w:p>
+    <w:p>
+      <w:pPr>
+        <w:rPr>
+          <w:b/>
+          <w:sz w:val="28"/>
+        </w:rPr>
+      </w:pPr>
+    </w:p>
+    <w:p>
+      <w:pPr>
+        <w:rPr>
+          <w:b/>
+          <w:sz w:val="28"/>
+        </w:rPr>
+      </w:pPr>
+    </w:p>
+    <w:p>
+      <w:pPr>
+        <w:rPr>
+          <w:b/>
+          <w:sz w:val="28"/>
+        </w:rPr>
+      </w:pPr>
+    </w:p>
+    <w:p>
+      <w:pPr>
+        <w:rPr>
+          <w:b/>
+          <w:sz w:val="28"/>
+        </w:rPr>
+      </w:pPr>
       <w:r>
         <w:rPr>
           <w:b/>
@@ -1630,15 +1937,13 @@
         </w:rPr>
         <w:t xml:space="preserve">En este ejemplo el </w:t>
       </w:r>
-      <w:proofErr w:type="spellStart"/>
-      <w:r>
-        <w:rPr>
-          <w:b/>
-          <w:sz w:val="28"/>
-        </w:rPr>
-        <w:t>metodo</w:t>
-      </w:r>
-      <w:proofErr w:type="spellEnd"/>
+      <w:r>
+        <w:rPr>
+          <w:b/>
+          <w:sz w:val="28"/>
+        </w:rPr>
+        <w:t>método</w:t>
+      </w:r>
       <w:r>
         <w:rPr>
           <w:b/>
@@ -1738,14 +2043,6 @@
           </wp:inline>
         </w:drawing>
       </w:r>
-    </w:p>
-    <w:p>
-      <w:pPr>
-        <w:jc w:val="center"/>
-        <w:rPr>
-          <w:sz w:val="24"/>
-        </w:rPr>
-      </w:pPr>
       <w:r>
         <w:rPr>
           <w:noProof/>
@@ -1756,7 +2053,7 @@
           <wp:inline distT="0" distB="0" distL="0" distR="0">
             <wp:extent cx="2466975" cy="3343275"/>
             <wp:effectExtent l="19050" t="0" r="9525" b="0"/>
-            <wp:docPr id="55" name="Imagen 55" descr="C:\Users\Ruben\Downloads\Screenshot_2015-04-29-00-45-21.png"/>
+            <wp:docPr id="3" name="Imagen 55" descr="C:\Users\Ruben\Downloads\Screenshot_2015-04-29-00-45-21.png"/>
             <wp:cNvGraphicFramePr>
               <a:graphicFrameLocks xmlns:a="http://schemas.openxmlformats.org/drawingml/2006/main" noChangeAspect="1"/>
             </wp:cNvGraphicFramePr>
@@ -1801,17 +2098,24 @@
     </w:p>
     <w:p>
       <w:pPr>
-        <w:rPr>
-          <w:b/>
-          <w:sz w:val="28"/>
-        </w:rPr>
-      </w:pPr>
-      <w:r>
-        <w:rPr>
-          <w:b/>
-          <w:sz w:val="28"/>
-        </w:rPr>
-        <w:lastRenderedPageBreak/>
+        <w:jc w:val="center"/>
+        <w:rPr>
+          <w:sz w:val="24"/>
+        </w:rPr>
+      </w:pPr>
+    </w:p>
+    <w:p>
+      <w:pPr>
+        <w:rPr>
+          <w:b/>
+          <w:sz w:val="28"/>
+        </w:rPr>
+      </w:pPr>
+      <w:r>
+        <w:rPr>
+          <w:b/>
+          <w:sz w:val="28"/>
+        </w:rPr>
         <w:t xml:space="preserve">Por el momento seria todo, hay algunas clases que puede que aun presenten </w:t>
       </w:r>
       <w:proofErr w:type="spellStart"/>

</xml_diff>